<commit_message>
Added textbook in Bibliography
</commit_message>
<xml_diff>
--- a/Term 1/Computer Science Project (Term 1).docx
+++ b/Term 1/Computer Science Project (Term 1).docx
@@ -2687,6 +2687,62 @@
         <w:t>https://bit.ly/3Fd7gk8</w:t>
       </w:r>
     </w:p>
+    <w:p>
+      <w:pPr>
+        <w:pStyle w:val="ListParagraph"/>
+        <w:numPr>
+          <w:ilvl w:val="0"/>
+          <w:numId w:val="3"/>
+        </w:numPr>
+        <w:rPr>
+          <w:rFonts w:eastAsia="Roboto Mono"/>
+          <w:b/>
+          <w:bCs/>
+        </w:rPr>
+      </w:pPr>
+      <w:r>
+        <w:rPr>
+          <w:rFonts w:eastAsia="Roboto Mono"/>
+          <w:b/>
+          <w:bCs/>
+        </w:rPr>
+        <w:t>Computer Science With Python Textbook For Class 1</w:t>
+      </w:r>
+      <w:r>
+        <w:rPr>
+          <w:rFonts w:eastAsia="Roboto Mono"/>
+          <w:b/>
+          <w:bCs/>
+        </w:rPr>
+        <w:t xml:space="preserve">2 </w:t>
+      </w:r>
+      <w:r>
+        <w:rPr>
+          <w:rFonts w:eastAsia="Roboto Mono"/>
+        </w:rPr>
+        <w:t xml:space="preserve">- </w:t>
+      </w:r>
+      <w:r>
+        <w:rPr>
+          <w:rFonts w:eastAsia="Roboto Mono"/>
+        </w:rPr>
+        <w:t>by </w:t>
+      </w:r>
+      <w:proofErr w:type="spellStart"/>
+      <w:r>
+        <w:rPr>
+          <w:rFonts w:eastAsia="Roboto Mono"/>
+        </w:rPr>
+        <w:t>Sumita</w:t>
+      </w:r>
+      <w:proofErr w:type="spellEnd"/>
+      <w:r>
+        <w:rPr>
+          <w:rFonts w:eastAsia="Roboto Mono"/>
+        </w:rPr>
+        <w:t xml:space="preserve"> Arora</w:t>
+      </w:r>
+    </w:p>
     <w:sectPr>
       <w:pgSz w:w="11906" w:h="16838"/>
       <w:pgMar w:top="720" w:right="720" w:bottom="720" w:left="720" w:header="0" w:footer="0" w:gutter="0"/>
@@ -2985,7 +3041,7 @@
   <w:abstractNum w:abstractNumId="2" w15:restartNumberingAfterBreak="0">
     <w:nsid w:val="564564D0"/>
     <w:multiLevelType w:val="multilevel"/>
-    <w:tmpl w:val="8AB018F8"/>
+    <w:tmpl w:val="2D8E0B1C"/>
     <w:lvl w:ilvl="0">
       <w:start w:val="1"/>
       <w:numFmt w:val="upperLetter"/>
@@ -2995,6 +3051,8 @@
         <w:ind w:left="720" w:hanging="360"/>
       </w:pPr>
       <w:rPr>
+        <w:b w:val="0"/>
+        <w:bCs w:val="0"/>
         <w:u w:val="none"/>
       </w:rPr>
     </w:lvl>

</xml_diff>